<commit_message>
Update AC_DC Framework Recipe Analogy document
Revised the contents of 'AC_DC Framework - The Recipe Analogy.docx' with new or updated information.

Aligned the wording to Semantic Transformation Concept.
</commit_message>
<xml_diff>
--- a/documents/AC_DC Framework - The Recipe Analogy.docx
+++ b/documents/AC_DC Framework - The Recipe Analogy.docx
@@ -58,7 +58,13 @@
         <w:t>Ingredients</w:t>
       </w:r>
       <w:r>
-        <w:t xml:space="preserve"> (Semantic Transformation Elements) - The components that go into the dish</w:t>
+        <w:t xml:space="preserve"> (Semantic Transformation </w:t>
+      </w:r>
+      <w:r>
+        <w:t>Concepts</w:t>
+      </w:r>
+      <w:r>
+        <w:t>) - The components that go into the dish</w:t>
       </w:r>
     </w:p>
     <w:p>
@@ -174,7 +180,13 @@
         </w:numPr>
       </w:pPr>
       <w:r>
-        <w:t>What ingredients you need (which Semantic TEs)</w:t>
+        <w:t>What ingredients you need (which Semantic T</w:t>
+      </w:r>
+      <w:r>
+        <w:t>C</w:t>
+      </w:r>
+      <w:r>
+        <w:t>s)</w:t>
       </w:r>
     </w:p>
     <w:p>
@@ -224,8 +236,19 @@
             <w:tcW w:w="9350" w:type="dxa"/>
           </w:tcPr>
           <w:p>
-            <w:r>
-              <w:t>Ingredients needed:</w:t>
+            <w:proofErr w:type="gramStart"/>
+            <w:r>
+              <w:t>Ingredients</w:t>
+            </w:r>
+            <w:proofErr w:type="gramEnd"/>
+            <w:r>
+              <w:t xml:space="preserve"> </w:t>
+            </w:r>
+            <w:r>
+              <w:t xml:space="preserve">types </w:t>
+            </w:r>
+            <w:r>
+              <w:t>needed:</w:t>
             </w:r>
           </w:p>
           <w:p>
@@ -311,7 +334,13 @@
           </w:tcPr>
           <w:p>
             <w:r>
-              <w:t>Semantic TEs needed:</w:t>
+              <w:t>Semantic T</w:t>
+            </w:r>
+            <w:r>
+              <w:t>C</w:t>
+            </w:r>
+            <w:r>
+              <w:t>s needed:</w:t>
             </w:r>
           </w:p>
           <w:p>
@@ -409,16 +438,36 @@
         <w:t>🫒</w:t>
       </w:r>
       <w:r>
-        <w:t xml:space="preserve"> The Ingredients (Semantic Transformation Elements)</w:t>
-      </w:r>
-    </w:p>
-    <w:p>
-      <w:r>
-        <w:rPr>
-          <w:b/>
-          <w:bCs/>
-        </w:rPr>
-        <w:t>Semantic TEs</w:t>
+        <w:t xml:space="preserve"> The Ingredients (Semantic Transformation </w:t>
+      </w:r>
+      <w:r>
+        <w:t>Concept</w:t>
+      </w:r>
+      <w:r>
+        <w:t>s)</w:t>
+      </w:r>
+    </w:p>
+    <w:p>
+      <w:r>
+        <w:rPr>
+          <w:b/>
+          <w:bCs/>
+        </w:rPr>
+        <w:t>Semantic T</w:t>
+      </w:r>
+      <w:r>
+        <w:rPr>
+          <w:b/>
+          <w:bCs/>
+        </w:rPr>
+        <w:t>C</w:t>
+      </w:r>
+      <w:r>
+        <w:rPr>
+          <w:b/>
+          <w:bCs/>
+        </w:rPr>
+        <w:t>s</w:t>
       </w:r>
       <w:r>
         <w:t xml:space="preserve"> are like ingredient categories in a recipe. The recipe calls for "oil"—not "Bertolli Extra Virgin Olive Oil, 500ml bottle, purchased from Whole Foods."</w:t>
@@ -459,7 +508,10 @@
               <w:cnfStyle w:val="100000000000" w:firstRow="1" w:lastRow="0" w:firstColumn="0" w:lastColumn="0" w:oddVBand="0" w:evenVBand="0" w:oddHBand="0" w:evenHBand="0" w:firstRowFirstColumn="0" w:firstRowLastColumn="0" w:lastRowFirstColumn="0" w:lastRowLastColumn="0"/>
             </w:pPr>
             <w:r>
-              <w:t>Semantic TE</w:t>
+              <w:t>Semantic T</w:t>
+            </w:r>
+            <w:r>
+              <w:t>C</w:t>
             </w:r>
           </w:p>
         </w:tc>
@@ -732,7 +784,13 @@
     </w:p>
     <w:p>
       <w:r>
-        <w:t xml:space="preserve">The Semantic TE </w:t>
+        <w:t>The Semantic T</w:t>
+      </w:r>
+      <w:r>
+        <w:t>C</w:t>
+      </w:r>
+      <w:r>
+        <w:t xml:space="preserve"> </w:t>
       </w:r>
       <w:proofErr w:type="spellStart"/>
       <w:r>
@@ -1231,7 +1289,13 @@
         <w:pStyle w:val="Heading3"/>
       </w:pPr>
       <w:r>
-        <w:t>Layer 2: The Pantry (Clinical Transformation Model)</w:t>
+        <w:t xml:space="preserve">Layer 2: The Pantry (Clinical </w:t>
+      </w:r>
+      <w:r>
+        <w:t xml:space="preserve">Semantic </w:t>
+      </w:r>
+      <w:r>
+        <w:t>Transformation Model)</w:t>
       </w:r>
     </w:p>
     <w:p>
@@ -1262,7 +1326,13 @@
           <w:p>
             <w:r>
               <w:lastRenderedPageBreak/>
-              <w:t>Pantry Labels (CTM):</w:t>
+              <w:t>Pantry Labels (C</w:t>
+            </w:r>
+            <w:r>
+              <w:t>S</w:t>
+            </w:r>
+            <w:r>
+              <w:t>TM):</w:t>
             </w:r>
           </w:p>
           <w:p>
@@ -2385,7 +2455,16 @@
           <w:p/>
           <w:p>
             <w:r>
-              <w:t xml:space="preserve"># The template defines shapes, not </w:t>
+              <w:t xml:space="preserve"># The template defines </w:t>
+            </w:r>
+            <w:r>
+              <w:t xml:space="preserve">LEGO </w:t>
+            </w:r>
+            <w:r>
+              <w:t xml:space="preserve">shapes, not </w:t>
+            </w:r>
+            <w:r>
+              <w:t xml:space="preserve">LEGO </w:t>
             </w:r>
             <w:proofErr w:type="spellStart"/>
             <w:r>
@@ -4266,7 +4345,10 @@
               <w:cnfStyle w:val="000000000000" w:firstRow="0" w:lastRow="0" w:firstColumn="0" w:lastColumn="0" w:oddVBand="0" w:evenVBand="0" w:oddHBand="0" w:evenHBand="0" w:firstRowFirstColumn="0" w:firstRowLastColumn="0" w:lastRowFirstColumn="0" w:lastRowLastColumn="0"/>
             </w:pPr>
             <w:r>
-              <w:t>Semantic TE</w:t>
+              <w:t>Semantic T</w:t>
+            </w:r>
+            <w:r>
+              <w:t>C</w:t>
             </w:r>
           </w:p>
         </w:tc>
@@ -4367,7 +4449,13 @@
               <w:cnfStyle w:val="000000000000" w:firstRow="0" w:lastRow="0" w:firstColumn="0" w:lastColumn="0" w:oddVBand="0" w:evenVBand="0" w:oddHBand="0" w:evenHBand="0" w:firstRowFirstColumn="0" w:firstRowLastColumn="0" w:lastRowFirstColumn="0" w:lastRowLastColumn="0"/>
             </w:pPr>
             <w:r>
-              <w:t>CTM Binding</w:t>
+              <w:t>C</w:t>
+            </w:r>
+            <w:r>
+              <w:t>S</w:t>
+            </w:r>
+            <w:r>
+              <w:t>TM Binding</w:t>
             </w:r>
           </w:p>
         </w:tc>

</xml_diff>